<commit_message>
Finalização do Caso de Uso #3
</commit_message>
<xml_diff>
--- a/Documentação/Estudo.de.Caso.docx
+++ b/Documentação/Estudo.de.Caso.docx
@@ -15,21 +15,23 @@
         <w:jc w:val="both"/>
       </w:pPr>
       <w:r>
-        <w:t>A atividade de passeio, trata apenas de diversão e exercício para o animal. Já as atividades de adestramento trabalham em etapas, tais como: obediênc</w:t>
-      </w:r>
-      <w:r>
-        <w:t>ia, socialização, guarda</w:t>
-      </w:r>
-      <w:r>
-        <w:t>. Cada etapa do adestramento é registrada e cobrada à parte.</w:t>
-      </w:r>
+        <w:t>O adestrador faz uma avaliação do estado de saúde física do animal para depois elaborar um programa de atividades físicas e/ou treinamento adequado ao animal.</w:t>
+      </w:r>
+      <w:bookmarkStart w:id="0" w:name="_GoBack"/>
+      <w:bookmarkEnd w:id="0"/>
     </w:p>
     <w:p>
       <w:pPr>
         <w:jc w:val="both"/>
       </w:pPr>
       <w:r>
-        <w:t>O dono do cachorro pode solicitar passeios e sessões extras de adestramento, que será encaixado conforme a agenda do adestrador.</w:t>
+        <w:t>A atividade de passeio, trata apenas de diversão e exercício para o animal. Já as atividades de adestramento trabalham em etapas, tais como: obediênc</w:t>
+      </w:r>
+      <w:r>
+        <w:t>ia, socialização, guarda</w:t>
+      </w:r>
+      <w:r>
+        <w:t>. Cada etapa do adestramento é registrada e cobrada à parte.</w:t>
       </w:r>
     </w:p>
     <w:p>
@@ -37,7 +39,7 @@
         <w:jc w:val="both"/>
       </w:pPr>
       <w:r>
-        <w:t>Os valores padrão e extras são computados no sistema, que soma e emite uma notificação para conferência dos serviços prestados e envio do e-mail de cobrança.</w:t>
+        <w:t>O dono do cachorro pode solicitar passeios e sessões extras de adestramento, que será encaixado conforme a agenda do adestrador.</w:t>
       </w:r>
     </w:p>
     <w:p>
@@ -45,13 +47,19 @@
         <w:jc w:val="both"/>
       </w:pPr>
       <w:r>
+        <w:t>Os valores padrão e extras são computados no sistema, que soma e emite uma notificação para conferência dos serviços prestados e envio do e-mail de cobrança.</w:t>
+      </w:r>
+    </w:p>
+    <w:p>
+      <w:pPr>
+        <w:jc w:val="both"/>
+      </w:pPr>
+      <w:r>
         <w:t>O adestrador tem um criado</w:t>
       </w:r>
       <w:r>
         <w:t>uro de cães, que são cadastrados conforme sua idade e treinamento recebido, assim o cliente pode comprar um cachorro já com pedigree e já treinado.</w:t>
       </w:r>
-      <w:bookmarkStart w:id="0" w:name="_GoBack"/>
-      <w:bookmarkEnd w:id="0"/>
     </w:p>
     <w:sectPr>
       <w:pgSz w:w="11906" w:h="16838"/>

</xml_diff>